<commit_message>
moved dreams that money can buy
</commit_message>
<xml_diff>
--- a/++Templated Entries/READY/DreamsThatMoneyCanBuyTEMPLATEDJJ.docx
+++ b/++Templated Entries/READY/DreamsThatMoneyCanBuyTEMPLATEDJJ.docx
@@ -314,9 +314,6 @@
       <w:tr>
         <w:sdt>
           <w:sdtPr>
-            <w:rPr>
-              <w:b/>
-            </w:rPr>
             <w:alias w:val="Article headword"/>
             <w:tag w:val="articleHeadword"/>
             <w:id w:val="-361440020"/>
@@ -342,9 +339,6 @@
                   </w:rPr>
                 </w:pPr>
                 <w:r>
-                  <w:rPr>
-                    <w:b/>
-                  </w:rPr>
                   <w:t>Dreams That Money Can Buy</w:t>
                 </w:r>
               </w:p>
@@ -480,15 +474,7 @@
                   <w:t xml:space="preserve">. It is </w:t>
                 </w:r>
                 <w:r>
-                  <w:t xml:space="preserve">thus considered modernist in style as it rejects the traditional cinematic convention of continuity. Richter collaborated with a group of avant-garde and Surrealist artists and figures in the production of the film; Max Ernst, Marcel Duchamp, Man Ray, </w:t>
-                </w:r>
-                <w:proofErr w:type="spellStart"/>
-                <w:r>
-                  <w:t>Fernand</w:t>
-                </w:r>
-                <w:proofErr w:type="spellEnd"/>
-                <w:r>
-                  <w:t xml:space="preserve"> L</w:t>
+                  <w:t>thus considered modernist in style as it rejects the traditional cinematic convention of continuity. Richter collaborated with a group of avant-garde and Surrealist artists and figures in the production of the film; Max Ernst, Marcel Duchamp, Man Ray, Fernand L</w:t>
                 </w:r>
                 <w:r>
                   <w:rPr>
@@ -509,7 +495,13 @@
                   <w:t>the</w:t>
                 </w:r>
                 <w:r>
-                  <w:t xml:space="preserve"> film a collaborative piece. Cage, Paul Bowles, Darius Milhaud</w:t>
+                  <w:t xml:space="preserve"> film a collaborative piece. </w:t>
+                </w:r>
+                <w:r>
+                  <w:t xml:space="preserve">John </w:t>
+                </w:r>
+                <w:r>
+                  <w:t>Cage, Paul Bowles, Darius Milhaud</w:t>
                 </w:r>
                 <w:r>
                   <w:t>,</w:t>
@@ -518,15 +510,7 @@
                   <w:t xml:space="preserve"> and</w:t>
                 </w:r>
                 <w:r>
-                  <w:t xml:space="preserve"> Louis </w:t>
-                </w:r>
-                <w:proofErr w:type="spellStart"/>
-                <w:r>
-                  <w:t>Applebaum</w:t>
-                </w:r>
-                <w:proofErr w:type="spellEnd"/>
-                <w:r>
-                  <w:t xml:space="preserve"> composed the soundtrack.</w:t>
+                  <w:t xml:space="preserve"> Louis Applebaum composed the soundtrack.</w:t>
                 </w:r>
                 <w:r>
                   <w:t xml:space="preserve"> </w:t>
@@ -562,26 +546,7 @@
                   <w:t>dated by 1947 (Berger, 2013).</w:t>
                 </w:r>
                 <w:r>
-                  <w:t xml:space="preserve"> </w:t>
-                </w:r>
-                <w:r>
-                  <w:t xml:space="preserve">In 2013, the </w:t>
-                </w:r>
-                <w:proofErr w:type="gramStart"/>
-                <w:r>
-                  <w:t>film was restored by the Museum of Modern Art in New York</w:t>
-                </w:r>
-                <w:proofErr w:type="gramEnd"/>
-                <w:r>
-                  <w:t xml:space="preserve"> through funding from the National Endowment for the Arts, the Celeste </w:t>
-                </w:r>
-                <w:proofErr w:type="spellStart"/>
-                <w:r>
-                  <w:t>Bartos</w:t>
-                </w:r>
-                <w:proofErr w:type="spellEnd"/>
-                <w:r>
-                  <w:t xml:space="preserve"> Film Preservation Fund</w:t>
+                  <w:t xml:space="preserve"> In 2013, the film was restored by the Museum of Modern Art in New York through funding from the National Endowment for the Arts, the Celeste Bartos Film Preservation Fund</w:t>
                 </w:r>
                 <w:r>
                   <w:t>,</w:t>
@@ -631,175 +596,159 @@
                   </w:sdtPr>
                   <w:sdtEndPr/>
                   <w:sdtContent>
-                    <w:tc>
-                      <w:tcPr>
-                        <w:tcW w:w="9016" w:type="dxa"/>
-                        <w:tcMar>
-                          <w:top w:w="113" w:type="dxa"/>
-                          <w:bottom w:w="113" w:type="dxa"/>
-                        </w:tcMar>
-                      </w:tcPr>
-                      <w:p>
-                        <w:pPr>
-                          <w:contextualSpacing/>
-                        </w:pPr>
-                        <w:r>
-                          <w:rPr>
-                            <w:i/>
-                          </w:rPr>
-                          <w:t xml:space="preserve">Dreams That Money Can Buy </w:t>
-                        </w:r>
-                        <w:r>
-                          <w:t>(1947)</w:t>
-                        </w:r>
-                        <w:r>
-                          <w:rPr>
-                            <w:i/>
-                          </w:rPr>
-                          <w:t xml:space="preserve"> </w:t>
-                        </w:r>
-                        <w:r>
-                          <w:t>is an avant-garde film written, produced</w:t>
-                        </w:r>
-                        <w:r>
-                          <w:t>,</w:t>
-                        </w:r>
-                        <w:r>
-                          <w:t xml:space="preserve"> and directed by the Surrealist painter and Dada film theorist Hans Richter</w:t>
-                        </w:r>
-                        <w:r>
-                          <w:t xml:space="preserve">. It took three years and cost </w:t>
-                        </w:r>
-                        <w:r>
-                          <w:t>25,000 dollars to produce.</w:t>
-                        </w:r>
-                        <w:r>
-                          <w:t xml:space="preserve"> The film follows the </w:t>
-                        </w:r>
-                        <w:r>
-                          <w:t xml:space="preserve">protagonist, Joe, </w:t>
-                        </w:r>
-                        <w:r>
-                          <w:t xml:space="preserve">who </w:t>
-                        </w:r>
-                        <w:r>
-                          <w:t xml:space="preserve">sells dreams to his clients, </w:t>
-                        </w:r>
-                        <w:r>
-                          <w:t xml:space="preserve">and </w:t>
-                        </w:r>
-                        <w:r>
-                          <w:t>consists of a montage of seven largely unconnected scenarios</w:t>
-                        </w:r>
-                        <w:r>
-                          <w:t xml:space="preserve">. It is </w:t>
-                        </w:r>
-                        <w:r>
-                          <w:t xml:space="preserve">thus considered modernist in style as it rejects the traditional cinematic convention of continuity. Richter collaborated with a group of avant-garde and Surrealist artists and figures in the production of the film; Max Ernst, Marcel Duchamp, Man Ray, </w:t>
-                        </w:r>
-                        <w:proofErr w:type="spellStart"/>
-                        <w:r>
-                          <w:t>Fernand</w:t>
-                        </w:r>
-                        <w:proofErr w:type="spellEnd"/>
-                        <w:r>
-                          <w:t xml:space="preserve"> L</w:t>
-                        </w:r>
-                        <w:r>
-                          <w:rPr>
-                            <w:rFonts w:cs="Cambria"/>
-                          </w:rPr>
-                          <w:t>é</w:t>
-                        </w:r>
-                        <w:r>
-                          <w:t>ger</w:t>
-                        </w:r>
-                        <w:r>
-                          <w:t>,</w:t>
-                        </w:r>
-                        <w:r>
-                          <w:t xml:space="preserve"> and Alexander Calder all wrote and directed one or more of the seven scenarios, making </w:t>
-                        </w:r>
-                        <w:r>
-                          <w:t>the</w:t>
-                        </w:r>
-                        <w:r>
-                          <w:t xml:space="preserve"> film a collaborative piece. Cage, Paul Bowles, Darius Milhaud</w:t>
-                        </w:r>
-                        <w:r>
-                          <w:t>,</w:t>
-                        </w:r>
-                        <w:r>
-                          <w:t xml:space="preserve"> and</w:t>
-                        </w:r>
-                        <w:r>
-                          <w:t xml:space="preserve"> Louis </w:t>
-                        </w:r>
-                        <w:proofErr w:type="spellStart"/>
-                        <w:r>
-                          <w:t>Applebaum</w:t>
-                        </w:r>
-                        <w:proofErr w:type="spellEnd"/>
-                        <w:r>
-                          <w:t xml:space="preserve"> composed the soundtrack. C</w:t>
-                        </w:r>
-                        <w:r>
-                          <w:t>entral themes</w:t>
-                        </w:r>
-                        <w:r>
-                          <w:t xml:space="preserve"> in the film</w:t>
-                        </w:r>
-                        <w:r>
-                          <w:t xml:space="preserve"> include the question of the artist’s role in society</w:t>
-                        </w:r>
-                        <w:r>
-                          <w:t>,</w:t>
-                        </w:r>
-                        <w:r>
-                          <w:t xml:space="preserve"> and the place of the individual in post-war society. Its r</w:t>
-                        </w:r>
-                        <w:r>
-                          <w:t>eception upon release was mixed, and</w:t>
-                        </w:r>
-                        <w:r>
-                          <w:t xml:space="preserve"> some critics have argued that its S</w:t>
-                        </w:r>
-                        <w:r>
-                          <w:t xml:space="preserve">urrealist style was culturally </w:t>
-                        </w:r>
-                        <w:r>
-                          <w:t xml:space="preserve">dated by 1947 (Berger, 2013). </w:t>
-                        </w:r>
-                        <w:r>
-                          <w:t xml:space="preserve">In 2013, the </w:t>
-                        </w:r>
-                        <w:proofErr w:type="gramStart"/>
-                        <w:r>
-                          <w:t>film was restored by the Museum of Modern Art in New York</w:t>
-                        </w:r>
-                        <w:proofErr w:type="gramEnd"/>
-                        <w:r>
-                          <w:t xml:space="preserve"> through funding from the National Endowment for the Arts, the Celeste </w:t>
-                        </w:r>
-                        <w:proofErr w:type="spellStart"/>
-                        <w:r>
-                          <w:t>Bartos</w:t>
-                        </w:r>
-                        <w:proofErr w:type="spellEnd"/>
-                        <w:r>
-                          <w:t xml:space="preserve"> Film Preservation Fund</w:t>
-                        </w:r>
-                        <w:r>
-                          <w:t>,</w:t>
-                        </w:r>
-                        <w:r>
-                          <w:t xml:space="preserve"> and The Film Foundation</w:t>
-                        </w:r>
-                        <w:r>
-                          <w:t>.</w:t>
-                        </w:r>
-                      </w:p>
-                    </w:tc>
+                    <w:sdt>
+                      <w:sdtPr>
+                        <w:alias w:val="Abstract"/>
+                        <w:tag w:val="abstract"/>
+                        <w:id w:val="-1855177352"/>
+                        <w:placeholder>
+                          <w:docPart w:val="4D0EBEFB9FE479498E359D83058E17F9"/>
+                        </w:placeholder>
+                      </w:sdtPr>
+                      <w:sdtEndPr/>
+                      <w:sdtContent>
+                        <w:tc>
+                          <w:tcPr>
+                            <w:tcW w:w="9016" w:type="dxa"/>
+                            <w:tcMar>
+                              <w:top w:w="113" w:type="dxa"/>
+                              <w:bottom w:w="113" w:type="dxa"/>
+                            </w:tcMar>
+                          </w:tcPr>
+                          <w:p>
+                            <w:pPr>
+                              <w:contextualSpacing/>
+                            </w:pPr>
+                            <w:r>
+                              <w:rPr>
+                                <w:i/>
+                              </w:rPr>
+                              <w:t xml:space="preserve">Dreams That Money Can Buy </w:t>
+                            </w:r>
+                            <w:r>
+                              <w:t>(1947)</w:t>
+                            </w:r>
+                            <w:r>
+                              <w:rPr>
+                                <w:i/>
+                              </w:rPr>
+                              <w:t xml:space="preserve"> </w:t>
+                            </w:r>
+                            <w:r>
+                              <w:t>is an avant-garde film written, produced</w:t>
+                            </w:r>
+                            <w:r>
+                              <w:t>,</w:t>
+                            </w:r>
+                            <w:r>
+                              <w:t xml:space="preserve"> and directed by the Surrealist painter and Dada film theorist Hans Richter</w:t>
+                            </w:r>
+                            <w:r>
+                              <w:t xml:space="preserve">. It took three years and cost </w:t>
+                            </w:r>
+                            <w:r>
+                              <w:t>25,000 dollars to produce.</w:t>
+                            </w:r>
+                            <w:r>
+                              <w:t xml:space="preserve"> The film follows the </w:t>
+                            </w:r>
+                            <w:r>
+                              <w:t xml:space="preserve">protagonist, Joe, </w:t>
+                            </w:r>
+                            <w:r>
+                              <w:t xml:space="preserve">who </w:t>
+                            </w:r>
+                            <w:r>
+                              <w:t xml:space="preserve">sells dreams to his clients, </w:t>
+                            </w:r>
+                            <w:r>
+                              <w:t xml:space="preserve">and </w:t>
+                            </w:r>
+                            <w:r>
+                              <w:t>consists of a montage of seven largely unconnected scenarios</w:t>
+                            </w:r>
+                            <w:r>
+                              <w:t xml:space="preserve">. It is </w:t>
+                            </w:r>
+                            <w:r>
+                              <w:t>thus considered modernist in style as it rejects the traditional cinematic convention of continuity. Richter collaborated with a group of avant-garde and Surrealist artists and figures in the production of the film; Max Ernst, Marcel Duchamp, Man Ray, Fernand L</w:t>
+                            </w:r>
+                            <w:r>
+                              <w:rPr>
+                                <w:rFonts w:cs="Cambria"/>
+                              </w:rPr>
+                              <w:t>é</w:t>
+                            </w:r>
+                            <w:r>
+                              <w:t>ger</w:t>
+                            </w:r>
+                            <w:r>
+                              <w:t>,</w:t>
+                            </w:r>
+                            <w:r>
+                              <w:t xml:space="preserve"> and Alexander Calder all wrote and directed one or more of the seven scenarios, making </w:t>
+                            </w:r>
+                            <w:r>
+                              <w:t>the</w:t>
+                            </w:r>
+                            <w:r>
+                              <w:t xml:space="preserve"> film a collaborative piece. </w:t>
+                            </w:r>
+                            <w:r>
+                              <w:t xml:space="preserve">John </w:t>
+                            </w:r>
+                            <w:r>
+                              <w:t>Cage, Paul Bowles, Darius Milhaud</w:t>
+                            </w:r>
+                            <w:r>
+                              <w:t>,</w:t>
+                            </w:r>
+                            <w:r>
+                              <w:t xml:space="preserve"> and</w:t>
+                            </w:r>
+                            <w:r>
+                              <w:t xml:space="preserve"> Louis Applebaum composed the soundtrack. C</w:t>
+                            </w:r>
+                            <w:r>
+                              <w:t>entral themes</w:t>
+                            </w:r>
+                            <w:r>
+                              <w:t xml:space="preserve"> in the film</w:t>
+                            </w:r>
+                            <w:r>
+                              <w:t xml:space="preserve"> include the question of the artist’s role in society</w:t>
+                            </w:r>
+                            <w:r>
+                              <w:t>,</w:t>
+                            </w:r>
+                            <w:r>
+                              <w:t xml:space="preserve"> and the place of the individual in post-war society. Its r</w:t>
+                            </w:r>
+                            <w:r>
+                              <w:t>eception upon release was mixed, and</w:t>
+                            </w:r>
+                            <w:r>
+                              <w:t xml:space="preserve"> some critics have argued that its S</w:t>
+                            </w:r>
+                            <w:r>
+                              <w:t>urrealist style was culturally dated by 1947 (Berger, 2013).</w:t>
+                            </w:r>
+                            <w:r>
+                              <w:t xml:space="preserve"> In 2013, the film was restored by the Museum of Modern Art in New York through funding from the National Endowment for the Arts, the Celeste Bartos Film Preservation Fund</w:t>
+                            </w:r>
+                            <w:r>
+                              <w:t>,</w:t>
+                            </w:r>
+                            <w:r>
+                              <w:t xml:space="preserve"> and The Film Foundation</w:t>
+                            </w:r>
+                            <w:r>
+                              <w:t>.</w:t>
+                            </w:r>
+                          </w:p>
+                        </w:tc>
+                      </w:sdtContent>
+                    </w:sdt>
                   </w:sdtContent>
                 </w:sdt>
               </w:sdtContent>
@@ -856,6 +805,7 @@
               </w:sdtContent>
             </w:sdt>
           </w:p>
+          <w:p/>
           <w:p>
             <w:sdt>
               <w:sdtPr>
@@ -889,6 +839,7 @@
               </w:sdtContent>
             </w:sdt>
           </w:p>
+          <w:p/>
           <w:p>
             <w:sdt>
               <w:sdtPr>
@@ -921,6 +872,11 @@
                 </w:r>
               </w:sdtContent>
             </w:sdt>
+          </w:p>
+          <w:p>
+            <w:pPr>
+              <w:contextualSpacing/>
+            </w:pPr>
           </w:p>
           <w:p>
             <w:pPr>
@@ -962,6 +918,13 @@
             <w:pPr>
               <w:contextualSpacing/>
             </w:pPr>
+          </w:p>
+          <w:bookmarkStart w:id="0" w:name="_GoBack"/>
+          <w:bookmarkEnd w:id="0"/>
+          <w:p>
+            <w:pPr>
+              <w:contextualSpacing/>
+            </w:pPr>
             <w:sdt>
               <w:sdtPr>
                 <w:id w:val="927937990"/>
@@ -997,10 +960,7 @@
         </w:tc>
       </w:tr>
     </w:tbl>
-    <w:p>
-      <w:bookmarkStart w:id="0" w:name="_GoBack"/>
-      <w:bookmarkEnd w:id="0"/>
-    </w:p>
+    <w:p/>
     <w:sectPr>
       <w:headerReference w:type="default" r:id="rId9"/>
       <w:pgSz w:w="11906" w:h="16838"/>
@@ -1081,21 +1041,12 @@
       </w:rPr>
       <w:t xml:space="preserve"> – </w:t>
     </w:r>
-    <w:proofErr w:type="spellStart"/>
     <w:r>
       <w:rPr>
         <w:i/>
         <w:color w:val="7F7F7F" w:themeColor="text1" w:themeTint="80"/>
       </w:rPr>
-      <w:t>Encyclopedia</w:t>
-    </w:r>
-    <w:proofErr w:type="spellEnd"/>
-    <w:r>
-      <w:rPr>
-        <w:i/>
-        <w:color w:val="7F7F7F" w:themeColor="text1" w:themeTint="80"/>
-      </w:rPr>
-      <w:t xml:space="preserve"> of Modernism</w:t>
+      <w:t>Encyclopedia of Modernism</w:t>
     </w:r>
   </w:p>
   <w:p>
@@ -1736,7 +1687,6 @@
   <w:style w:type="character" w:default="1" w:styleId="DefaultParagraphFont">
     <w:name w:val="Default Paragraph Font"/>
     <w:uiPriority w:val="1"/>
-    <w:semiHidden/>
     <w:unhideWhenUsed/>
   </w:style>
   <w:style w:type="table" w:default="1" w:styleId="TableNormal">
@@ -2296,7 +2246,6 @@
   <w:style w:type="character" w:default="1" w:styleId="DefaultParagraphFont">
     <w:name w:val="Default Paragraph Font"/>
     <w:uiPriority w:val="1"/>
-    <w:semiHidden/>
     <w:unhideWhenUsed/>
   </w:style>
   <w:style w:type="table" w:default="1" w:styleId="TableNormal">
@@ -2985,6 +2934,48 @@
         </w:p>
       </w:docPartBody>
     </w:docPart>
+    <w:docPart>
+      <w:docPartPr>
+        <w:name w:val="4D0EBEFB9FE479498E359D83058E17F9"/>
+        <w:category>
+          <w:name w:val="General"/>
+          <w:gallery w:val="placeholder"/>
+        </w:category>
+        <w:types>
+          <w:type w:val="bbPlcHdr"/>
+        </w:types>
+        <w:behaviors>
+          <w:behavior w:val="content"/>
+        </w:behaviors>
+        <w:guid w:val="{12C101EA-700A-BD46-9C27-409E7B833347}"/>
+      </w:docPartPr>
+      <w:docPartBody>
+        <w:p>
+          <w:pPr>
+            <w:pStyle w:val="4D0EBEFB9FE479498E359D83058E17F9"/>
+          </w:pPr>
+          <w:r>
+            <w:rPr>
+              <w:rStyle w:val="PlaceholderText"/>
+            </w:rPr>
+            <w:t xml:space="preserve">[Enter an </w:t>
+          </w:r>
+          <w:r>
+            <w:rPr>
+              <w:rStyle w:val="PlaceholderText"/>
+              <w:b/>
+            </w:rPr>
+            <w:t>abstract</w:t>
+          </w:r>
+          <w:r>
+            <w:rPr>
+              <w:rStyle w:val="PlaceholderText"/>
+            </w:rPr>
+            <w:t xml:space="preserve"> for your article]</w:t>
+          </w:r>
+        </w:p>
+      </w:docPartBody>
+    </w:docPart>
   </w:docParts>
 </w:glossaryDocument>
 </file>
@@ -3037,7 +3028,7 @@
     <w:charset w:val="4E"/>
     <w:family w:val="auto"/>
     <w:pitch w:val="variable"/>
-    <w:sig w:usb0="00000001" w:usb1="08070000" w:usb2="00000010" w:usb3="00000000" w:csb0="00020000" w:csb1="00000000"/>
+    <w:sig w:usb0="E00002FF" w:usb1="6AC7FDFB" w:usb2="00000012" w:usb3="00000000" w:csb0="0002009F" w:csb1="00000000"/>
   </w:font>
   <w:font w:name="Lucida Grande">
     <w:panose1 w:val="020B0600040502020204"/>
@@ -3085,6 +3076,7 @@
     <w:rsidRoot w:val="004E7E3C"/>
     <w:rsid w:val="004E7E3C"/>
     <w:rsid w:val="00A11DB1"/>
+    <w:rsid w:val="00BE44C2"/>
   </w:rsids>
   <m:mathPr>
     <m:mathFont m:val="Cambria Math"/>
@@ -3296,7 +3288,7 @@
     <w:basedOn w:val="DefaultParagraphFont"/>
     <w:uiPriority w:val="99"/>
     <w:semiHidden/>
-    <w:rsid w:val="004E7E3C"/>
+    <w:rsid w:val="00BE44C2"/>
     <w:rPr>
       <w:color w:val="808080"/>
     </w:rPr>
@@ -3341,6 +3333,13 @@
   <w:style w:type="paragraph" w:customStyle="1" w:styleId="12D1B0A0E2C3DB4691755DBC8CE88E12">
     <w:name w:val="12D1B0A0E2C3DB4691755DBC8CE88E12"/>
     <w:rsid w:val="004E7E3C"/>
+  </w:style>
+  <w:style w:type="paragraph" w:customStyle="1" w:styleId="4D0EBEFB9FE479498E359D83058E17F9">
+    <w:name w:val="4D0EBEFB9FE479498E359D83058E17F9"/>
+    <w:rsid w:val="00BE44C2"/>
+    <w:rPr>
+      <w:lang w:val="en-CA"/>
+    </w:rPr>
   </w:style>
 </w:styles>
 </file>
@@ -3533,7 +3532,7 @@
     <w:basedOn w:val="DefaultParagraphFont"/>
     <w:uiPriority w:val="99"/>
     <w:semiHidden/>
-    <w:rsid w:val="004E7E3C"/>
+    <w:rsid w:val="00BE44C2"/>
     <w:rPr>
       <w:color w:val="808080"/>
     </w:rPr>
@@ -3578,6 +3577,13 @@
   <w:style w:type="paragraph" w:customStyle="1" w:styleId="12D1B0A0E2C3DB4691755DBC8CE88E12">
     <w:name w:val="12D1B0A0E2C3DB4691755DBC8CE88E12"/>
     <w:rsid w:val="004E7E3C"/>
+  </w:style>
+  <w:style w:type="paragraph" w:customStyle="1" w:styleId="4D0EBEFB9FE479498E359D83058E17F9">
+    <w:name w:val="4D0EBEFB9FE479498E359D83058E17F9"/>
+    <w:rsid w:val="00BE44C2"/>
+    <w:rPr>
+      <w:lang w:val="en-CA"/>
+    </w:rPr>
   </w:style>
 </w:styles>
 </file>
@@ -3844,7 +3850,7 @@
   <a:extraClrSchemeLst/>
   <a:extLst>
     <a:ext uri="{05A4C25C-085E-4340-85A3-A5531E510DB2}">
-      <thm15:themeFamily xmlns:thm15="http://schemas.microsoft.com/office/thememl/2012/main" xmlns="" name="Office Theme" id="{62F939B6-93AF-4DB8-9C6B-D6C7DFDC589F}" vid="{4A3C46E8-61CC-4603-A589-7422A47A8E4A}"/>
+      <thm15:themeFamily xmlns="" xmlns:thm15="http://schemas.microsoft.com/office/thememl/2012/main" name="Office Theme" id="{62F939B6-93AF-4DB8-9C6B-D6C7DFDC589F}" vid="{4A3C46E8-61CC-4603-A589-7422A47A8E4A}"/>
     </a:ext>
   </a:extLst>
 </a:theme>
@@ -3972,7 +3978,7 @@
 </file>
 
 <file path=customXml/itemProps1.xml><?xml version="1.0" encoding="utf-8"?>
-<ds:datastoreItem xmlns:ds="http://schemas.openxmlformats.org/officeDocument/2006/customXml" ds:itemID="{18B52E37-0685-A449-AF84-9B1331A0CABF}">
+<ds:datastoreItem xmlns:ds="http://schemas.openxmlformats.org/officeDocument/2006/customXml" ds:itemID="{D8343516-6243-C44A-B4AA-9B68D99B3F0A}">
   <ds:schemaRefs>
     <ds:schemaRef ds:uri="http://schemas.openxmlformats.org/officeDocument/2006/bibliography"/>
   </ds:schemaRefs>

</xml_diff>